<commit_message>
changed the Amdahl exercise to include fence posts
</commit_message>
<xml_diff>
--- a/FinalResources/R2ParallelismPrimary/TeachingNotes.docx
+++ b/FinalResources/R2ParallelismPrimary/TeachingNotes.docx
@@ -231,39 +231,7 @@
           <w:color w:val="000000"/>
           <w:lang w:eastAsia="en-GB"/>
         </w:rPr>
-        <w:t xml:space="preserve">Remember that more cores </w:t>
-      </w:r>
-      <w:r>
-        <w:rPr>
-          <w:rFonts w:ascii="Arial" w:eastAsia="Times New Roman" w:hAnsi="Arial" w:cs="Arial"/>
-          <w:color w:val="000000"/>
-          <w:lang w:eastAsia="en-GB"/>
-        </w:rPr>
-        <w:t>equal</w:t>
-      </w:r>
-      <w:r>
-        <w:rPr>
-          <w:rFonts w:ascii="Arial" w:eastAsia="Times New Roman" w:hAnsi="Arial" w:cs="Arial"/>
-          <w:color w:val="000000"/>
-          <w:lang w:eastAsia="en-GB"/>
-        </w:rPr>
-        <w:t xml:space="preserve"> </w:t>
-      </w:r>
-      <w:r>
-        <w:rPr>
-          <w:rFonts w:ascii="Arial" w:eastAsia="Times New Roman" w:hAnsi="Arial" w:cs="Arial"/>
-          <w:color w:val="000000"/>
-          <w:lang w:eastAsia="en-GB"/>
-        </w:rPr>
-        <w:t xml:space="preserve">a </w:t>
-      </w:r>
-      <w:r>
-        <w:rPr>
-          <w:rFonts w:ascii="Arial" w:eastAsia="Times New Roman" w:hAnsi="Arial" w:cs="Arial"/>
-          <w:color w:val="000000"/>
-          <w:lang w:eastAsia="en-GB"/>
-        </w:rPr>
-        <w:t>faster execution</w:t>
+        <w:t>Remember that more cores equal a faster execution</w:t>
       </w:r>
       <w:r>
         <w:rPr>
@@ -319,8 +287,6 @@
         </w:rPr>
         <w:t>Understand that allowing multiple cores to spread out the processing of a program decreases execution time</w:t>
       </w:r>
-      <w:bookmarkStart w:id="0" w:name="_GoBack"/>
-      <w:bookmarkEnd w:id="0"/>
     </w:p>
     <w:p>
       <w:pPr>
@@ -631,7 +597,39 @@
           <w:color w:val="000000"/>
           <w:lang w:eastAsia="en-GB"/>
         </w:rPr>
-        <w:t xml:space="preserve">Outline that say for example you want to want to dig several very big holes. One man might take 60 minutes to dig these holes, and that this is like giving one core all the work to do. It’s going to be really really slow and difficult to do. </w:t>
+        <w:t xml:space="preserve">Outline that say for example you want to want to </w:t>
+      </w:r>
+      <w:r>
+        <w:rPr>
+          <w:rFonts w:ascii="Arial" w:eastAsia="Times New Roman" w:hAnsi="Arial" w:cs="Arial"/>
+          <w:color w:val="000000"/>
+          <w:lang w:eastAsia="en-GB"/>
+        </w:rPr>
+        <w:t>put in several fence posts into a construction site</w:t>
+      </w:r>
+      <w:r>
+        <w:rPr>
+          <w:rFonts w:ascii="Arial" w:eastAsia="Times New Roman" w:hAnsi="Arial" w:cs="Arial"/>
+          <w:color w:val="000000"/>
+          <w:lang w:eastAsia="en-GB"/>
+        </w:rPr>
+        <w:t xml:space="preserve">. One man might take 60 minutes to </w:t>
+      </w:r>
+      <w:r>
+        <w:rPr>
+          <w:rFonts w:ascii="Arial" w:eastAsia="Times New Roman" w:hAnsi="Arial" w:cs="Arial"/>
+          <w:color w:val="000000"/>
+          <w:lang w:eastAsia="en-GB"/>
+        </w:rPr>
+        <w:t>put in these posts</w:t>
+      </w:r>
+      <w:r>
+        <w:rPr>
+          <w:rFonts w:ascii="Arial" w:eastAsia="Times New Roman" w:hAnsi="Arial" w:cs="Arial"/>
+          <w:color w:val="000000"/>
+          <w:lang w:eastAsia="en-GB"/>
+        </w:rPr>
+        <w:t xml:space="preserve">, and that this is like giving one core all the work to do. It’s going to be really really slow and difficult to do. </w:t>
       </w:r>
     </w:p>
     <w:p>
@@ -702,7 +700,31 @@
           <w:color w:val="000000"/>
           <w:lang w:eastAsia="en-GB"/>
         </w:rPr>
-        <w:t>Dig a smaller hole/dig less holes - we need these holes to exist and to be this size!</w:t>
+        <w:t>Put in less posts</w:t>
+      </w:r>
+      <w:r>
+        <w:rPr>
+          <w:rFonts w:ascii="Arial" w:eastAsia="Times New Roman" w:hAnsi="Arial" w:cs="Arial"/>
+          <w:color w:val="000000"/>
+          <w:lang w:eastAsia="en-GB"/>
+        </w:rPr>
+        <w:t xml:space="preserve"> - we need these </w:t>
+      </w:r>
+      <w:r>
+        <w:rPr>
+          <w:rFonts w:ascii="Arial" w:eastAsia="Times New Roman" w:hAnsi="Arial" w:cs="Arial"/>
+          <w:color w:val="000000"/>
+          <w:lang w:eastAsia="en-GB"/>
+        </w:rPr>
+        <w:t>posts to exist</w:t>
+      </w:r>
+      <w:r>
+        <w:rPr>
+          <w:rFonts w:ascii="Arial" w:eastAsia="Times New Roman" w:hAnsi="Arial" w:cs="Arial"/>
+          <w:color w:val="000000"/>
+          <w:lang w:eastAsia="en-GB"/>
+        </w:rPr>
+        <w:t>!</w:t>
       </w:r>
     </w:p>
     <w:p>
@@ -748,7 +770,33 @@
           <w:color w:val="000000"/>
           <w:lang w:eastAsia="en-GB"/>
         </w:rPr>
-        <w:t xml:space="preserve">Cut up the hole piece of paper up on the board into its multiple people, and show that over time along the bottom the time taken gets shorter and shorter. </w:t>
+        <w:t xml:space="preserve">Cut up the </w:t>
+      </w:r>
+      <w:r>
+        <w:rPr>
+          <w:rFonts w:ascii="Arial" w:eastAsia="Times New Roman" w:hAnsi="Arial" w:cs="Arial"/>
+          <w:color w:val="000000"/>
+          <w:lang w:eastAsia="en-GB"/>
+        </w:rPr>
+        <w:t>‘posts.docx</w:t>
+      </w:r>
+      <w:bookmarkStart w:id="0" w:name="_GoBack"/>
+      <w:bookmarkEnd w:id="0"/>
+      <w:r>
+        <w:rPr>
+          <w:rFonts w:ascii="Arial" w:eastAsia="Times New Roman" w:hAnsi="Arial" w:cs="Arial"/>
+          <w:color w:val="000000"/>
+          <w:lang w:eastAsia="en-GB"/>
+        </w:rPr>
+        <w:t>’</w:t>
+      </w:r>
+      <w:r>
+        <w:rPr>
+          <w:rFonts w:ascii="Arial" w:eastAsia="Times New Roman" w:hAnsi="Arial" w:cs="Arial"/>
+          <w:color w:val="000000"/>
+          <w:lang w:eastAsia="en-GB"/>
+        </w:rPr>
+        <w:t xml:space="preserve"> piece of paper up on the board into its multiple people, and show that over time along the bottom the time taken gets shorter and shorter. </w:t>
       </w:r>
     </w:p>
     <w:p>

</xml_diff>